<commit_message>
Mise a jour du rapport Matt
</commit_message>
<xml_diff>
--- a/Rapport/Rapport_Matt.docx
+++ b/Rapport/Rapport_Matt.docx
@@ -93,6 +93,145 @@
     </w:p>
     <w:p/>
     <w:p>
+      <w:pPr>
+        <w:rPr>
+          <w:u w:val="single"/>
+        </w:rPr>
+      </w:pPr>
+      <w:r>
+        <w:rPr>
+          <w:u w:val="single"/>
+        </w:rPr>
+        <w:t>19/10/2018</w:t>
+      </w:r>
+      <w:r>
+        <w:rPr>
+          <w:u w:val="single"/>
+        </w:rPr>
+        <w:t xml:space="preserve"> : </w:t>
+      </w:r>
+      <w:r>
+        <w:t>(</w:t>
+      </w:r>
+      <w:r>
+        <w:t>cours en autonomie</w:t>
+      </w:r>
+      <w:r>
+        <w:t>)</w:t>
+      </w:r>
+    </w:p>
+    <w:p>
+      <w:pPr>
+        <w:pStyle w:val="Paragraphedeliste"/>
+        <w:numPr>
+          <w:ilvl w:val="0"/>
+          <w:numId w:val="1"/>
+        </w:numPr>
+      </w:pPr>
+      <w:r>
+        <w:t>Continuité de la création des interfaces utilisateurs</w:t>
+      </w:r>
+      <w:r>
+        <w:t xml:space="preserve"> (deuxième et troisième pages)</w:t>
+      </w:r>
+    </w:p>
+    <w:p>
+      <w:pPr>
+        <w:pStyle w:val="Paragraphedeliste"/>
+        <w:numPr>
+          <w:ilvl w:val="0"/>
+          <w:numId w:val="1"/>
+        </w:numPr>
+      </w:pPr>
+      <w:r>
+        <w:t>Mise à jour de la planification</w:t>
+      </w:r>
+    </w:p>
+    <w:p>
+      <w:pPr>
+        <w:pStyle w:val="Paragraphedeliste"/>
+        <w:numPr>
+          <w:ilvl w:val="0"/>
+          <w:numId w:val="1"/>
+        </w:numPr>
+      </w:pPr>
+      <w:r>
+        <w:t>Ajout des fichiers documentations dans le GitHub</w:t>
+      </w:r>
+    </w:p>
+    <w:p>
+      <w:pPr>
+        <w:pBdr>
+          <w:bottom w:val="single" w:sz="6" w:space="1" w:color="auto"/>
+        </w:pBdr>
+      </w:pPr>
+    </w:p>
+    <w:p>
+      <w:pPr>
+        <w:pStyle w:val="Paragraphedeliste"/>
+        <w:ind w:left="765"/>
+      </w:pPr>
+    </w:p>
+    <w:p>
+      <w:pPr>
+        <w:rPr>
+          <w:u w:val="single"/>
+        </w:rPr>
+      </w:pPr>
+      <w:r>
+        <w:rPr>
+          <w:u w:val="single"/>
+        </w:rPr>
+        <w:t>06/11/2018 :</w:t>
+      </w:r>
+    </w:p>
+    <w:p>
+      <w:pPr>
+        <w:pStyle w:val="Paragraphedeliste"/>
+        <w:numPr>
+          <w:ilvl w:val="0"/>
+          <w:numId w:val="1"/>
+        </w:numPr>
+      </w:pPr>
+      <w:r>
+        <w:t>Fin de la réalisation des pages interfaces du quizz</w:t>
+      </w:r>
+    </w:p>
+    <w:p>
+      <w:pPr>
+        <w:pStyle w:val="Paragraphedeliste"/>
+        <w:numPr>
+          <w:ilvl w:val="0"/>
+          <w:numId w:val="1"/>
+        </w:numPr>
+      </w:pPr>
+      <w:r>
+        <w:t>Mise à jour de la planification</w:t>
+      </w:r>
+    </w:p>
+    <w:p>
+      <w:pPr>
+        <w:pStyle w:val="Paragraphedeliste"/>
+        <w:numPr>
+          <w:ilvl w:val="0"/>
+          <w:numId w:val="1"/>
+        </w:numPr>
+      </w:pPr>
+      <w:r>
+        <w:t>Ajout des fichiers documentations dans le GitHub</w:t>
+      </w:r>
+    </w:p>
+    <w:p>
+      <w:pPr>
+        <w:pStyle w:val="Paragraphedeliste"/>
+        <w:numPr>
+          <w:ilvl w:val="0"/>
+          <w:numId w:val="1"/>
+        </w:numPr>
+      </w:pPr>
+      <w:r>
+        <w:t>Commencement de la mise en place des questions</w:t>
+      </w:r>
       <w:bookmarkStart w:id="0" w:name="_GoBack"/>
       <w:bookmarkEnd w:id="0"/>
     </w:p>

</xml_diff>

<commit_message>
Maj Rapport Matt 2
</commit_message>
<xml_diff>
--- a/Rapport/Rapport_Matt.docx
+++ b/Rapport/Rapport_Matt.docx
@@ -232,8 +232,68 @@
       <w:r>
         <w:t>Commencement de la mise en place des questions</w:t>
       </w:r>
+    </w:p>
+    <w:p>
+      <w:pPr>
+        <w:pBdr>
+          <w:bottom w:val="single" w:sz="6" w:space="1" w:color="auto"/>
+        </w:pBdr>
+      </w:pPr>
+    </w:p>
+    <w:p/>
+    <w:p>
+      <w:pPr>
+        <w:rPr>
+          <w:u w:val="single"/>
+        </w:rPr>
+      </w:pPr>
+      <w:r>
+        <w:rPr>
+          <w:u w:val="single"/>
+        </w:rPr>
+        <w:t>Difficultés </w:t>
+      </w:r>
+      <w:r>
+        <w:rPr>
+          <w:u w:val="single"/>
+        </w:rPr>
+        <w:t xml:space="preserve">Générales du Projet </w:t>
+      </w:r>
+      <w:r>
+        <w:rPr>
+          <w:u w:val="single"/>
+        </w:rPr>
+        <w:t>:</w:t>
+      </w:r>
+    </w:p>
+    <w:p>
+      <w:pPr>
+        <w:pStyle w:val="Paragraphedeliste"/>
+        <w:numPr>
+          <w:ilvl w:val="0"/>
+          <w:numId w:val="2"/>
+        </w:numPr>
+      </w:pPr>
+      <w:r>
+        <w:t>Changement de langage de codage (python à c++)</w:t>
+      </w:r>
+    </w:p>
+    <w:p>
+      <w:pPr>
+        <w:pStyle w:val="Paragraphedeliste"/>
+        <w:numPr>
+          <w:ilvl w:val="0"/>
+          <w:numId w:val="2"/>
+        </w:numPr>
+      </w:pPr>
+      <w:r>
+        <w:t>Perte de temps pour la</w:t>
+      </w:r>
       <w:bookmarkStart w:id="0" w:name="_GoBack"/>
       <w:bookmarkEnd w:id="0"/>
+      <w:r>
+        <w:t xml:space="preserve"> compréhension</w:t>
+      </w:r>
     </w:p>
     <w:sectPr>
       <w:pgSz w:w="11906" w:h="16838"/>
@@ -360,8 +420,123 @@
       </w:rPr>
     </w:lvl>
   </w:abstractNum>
+  <w:abstractNum w:abstractNumId="1" w15:restartNumberingAfterBreak="0">
+    <w:nsid w:val="5A2E6286"/>
+    <w:multiLevelType w:val="hybridMultilevel"/>
+    <w:tmpl w:val="41163E7C"/>
+    <w:lvl w:ilvl="0" w:tplc="AF7CCE2E">
+      <w:numFmt w:val="bullet"/>
+      <w:lvlText w:val=""/>
+      <w:lvlJc w:val="left"/>
+      <w:pPr>
+        <w:ind w:left="720" w:hanging="360"/>
+      </w:pPr>
+      <w:rPr>
+        <w:rFonts w:ascii="Wingdings" w:eastAsiaTheme="minorHAnsi" w:hAnsi="Wingdings" w:cstheme="minorBidi" w:hint="default"/>
+      </w:rPr>
+    </w:lvl>
+    <w:lvl w:ilvl="1" w:tplc="040C0003" w:tentative="1">
+      <w:start w:val="1"/>
+      <w:numFmt w:val="bullet"/>
+      <w:lvlText w:val="o"/>
+      <w:lvlJc w:val="left"/>
+      <w:pPr>
+        <w:ind w:left="1440" w:hanging="360"/>
+      </w:pPr>
+      <w:rPr>
+        <w:rFonts w:ascii="Courier New" w:hAnsi="Courier New" w:cs="Courier New" w:hint="default"/>
+      </w:rPr>
+    </w:lvl>
+    <w:lvl w:ilvl="2" w:tplc="040C0005" w:tentative="1">
+      <w:start w:val="1"/>
+      <w:numFmt w:val="bullet"/>
+      <w:lvlText w:val=""/>
+      <w:lvlJc w:val="left"/>
+      <w:pPr>
+        <w:ind w:left="2160" w:hanging="360"/>
+      </w:pPr>
+      <w:rPr>
+        <w:rFonts w:ascii="Wingdings" w:hAnsi="Wingdings" w:hint="default"/>
+      </w:rPr>
+    </w:lvl>
+    <w:lvl w:ilvl="3" w:tplc="040C0001" w:tentative="1">
+      <w:start w:val="1"/>
+      <w:numFmt w:val="bullet"/>
+      <w:lvlText w:val=""/>
+      <w:lvlJc w:val="left"/>
+      <w:pPr>
+        <w:ind w:left="2880" w:hanging="360"/>
+      </w:pPr>
+      <w:rPr>
+        <w:rFonts w:ascii="Symbol" w:hAnsi="Symbol" w:hint="default"/>
+      </w:rPr>
+    </w:lvl>
+    <w:lvl w:ilvl="4" w:tplc="040C0003" w:tentative="1">
+      <w:start w:val="1"/>
+      <w:numFmt w:val="bullet"/>
+      <w:lvlText w:val="o"/>
+      <w:lvlJc w:val="left"/>
+      <w:pPr>
+        <w:ind w:left="3600" w:hanging="360"/>
+      </w:pPr>
+      <w:rPr>
+        <w:rFonts w:ascii="Courier New" w:hAnsi="Courier New" w:cs="Courier New" w:hint="default"/>
+      </w:rPr>
+    </w:lvl>
+    <w:lvl w:ilvl="5" w:tplc="040C0005" w:tentative="1">
+      <w:start w:val="1"/>
+      <w:numFmt w:val="bullet"/>
+      <w:lvlText w:val=""/>
+      <w:lvlJc w:val="left"/>
+      <w:pPr>
+        <w:ind w:left="4320" w:hanging="360"/>
+      </w:pPr>
+      <w:rPr>
+        <w:rFonts w:ascii="Wingdings" w:hAnsi="Wingdings" w:hint="default"/>
+      </w:rPr>
+    </w:lvl>
+    <w:lvl w:ilvl="6" w:tplc="040C0001" w:tentative="1">
+      <w:start w:val="1"/>
+      <w:numFmt w:val="bullet"/>
+      <w:lvlText w:val=""/>
+      <w:lvlJc w:val="left"/>
+      <w:pPr>
+        <w:ind w:left="5040" w:hanging="360"/>
+      </w:pPr>
+      <w:rPr>
+        <w:rFonts w:ascii="Symbol" w:hAnsi="Symbol" w:hint="default"/>
+      </w:rPr>
+    </w:lvl>
+    <w:lvl w:ilvl="7" w:tplc="040C0003" w:tentative="1">
+      <w:start w:val="1"/>
+      <w:numFmt w:val="bullet"/>
+      <w:lvlText w:val="o"/>
+      <w:lvlJc w:val="left"/>
+      <w:pPr>
+        <w:ind w:left="5760" w:hanging="360"/>
+      </w:pPr>
+      <w:rPr>
+        <w:rFonts w:ascii="Courier New" w:hAnsi="Courier New" w:cs="Courier New" w:hint="default"/>
+      </w:rPr>
+    </w:lvl>
+    <w:lvl w:ilvl="8" w:tplc="040C0005" w:tentative="1">
+      <w:start w:val="1"/>
+      <w:numFmt w:val="bullet"/>
+      <w:lvlText w:val=""/>
+      <w:lvlJc w:val="left"/>
+      <w:pPr>
+        <w:ind w:left="6480" w:hanging="360"/>
+      </w:pPr>
+      <w:rPr>
+        <w:rFonts w:ascii="Wingdings" w:hAnsi="Wingdings" w:hint="default"/>
+      </w:rPr>
+    </w:lvl>
+  </w:abstractNum>
   <w:num w:numId="1">
     <w:abstractNumId w:val="0"/>
+  </w:num>
+  <w:num w:numId="2">
+    <w:abstractNumId w:val="1"/>
   </w:num>
 </w:numbering>
 </file>

</xml_diff>

<commit_message>
Maj Rapport Matt 3
</commit_message>
<xml_diff>
--- a/Rapport/Rapport_Matt.docx
+++ b/Rapport/Rapport_Matt.docx
@@ -45,7 +45,13 @@
         </w:numPr>
       </w:pPr>
       <w:r>
-        <w:t>Brainstorming (3 images dans Documentation)</w:t>
+        <w:t xml:space="preserve">Brainstorming </w:t>
+      </w:r>
+      <w:r>
+        <w:t xml:space="preserve">pour le projet général </w:t>
+      </w:r>
+      <w:r>
+        <w:t>(3 images dans Documentation)</w:t>
       </w:r>
     </w:p>
     <w:p>
@@ -220,17 +226,14 @@
       <w:r>
         <w:t>Ajout des fichiers documentations dans le GitHub</w:t>
       </w:r>
-    </w:p>
-    <w:p>
-      <w:pPr>
-        <w:pStyle w:val="Paragraphedeliste"/>
-        <w:numPr>
-          <w:ilvl w:val="0"/>
-          <w:numId w:val="1"/>
-        </w:numPr>
-      </w:pPr>
-      <w:r>
-        <w:t>Commencement de la mise en place des questions</w:t>
+      <w:r>
+        <w:t xml:space="preserve"> (</w:t>
+      </w:r>
+      <w:r>
+        <w:t>images de l’interface et de leurs codes</w:t>
+      </w:r>
+      <w:r>
+        <w:t>)</w:t>
       </w:r>
     </w:p>
     <w:p>
@@ -287,13 +290,10 @@
         </w:numPr>
       </w:pPr>
       <w:r>
-        <w:t>Perte de temps pour la</w:t>
+        <w:t>Perte de temps pour la compréhension</w:t>
       </w:r>
       <w:bookmarkStart w:id="0" w:name="_GoBack"/>
       <w:bookmarkEnd w:id="0"/>
-      <w:r>
-        <w:t xml:space="preserve"> compréhension</w:t>
-      </w:r>
     </w:p>
     <w:sectPr>
       <w:pgSz w:w="11906" w:h="16838"/>

</xml_diff>